<commit_message>
Problem In 2017.3.1 run slow
</commit_message>
<xml_diff>
--- a/Document/AndroidSetting.docx
+++ b/Document/AndroidSetting.docx
@@ -16,7 +16,66 @@
           <w:rFonts w:hint="eastAsia"/>
           <w:lang w:val="en-US" w:eastAsia="zh-CN"/>
         </w:rPr>
-        <w:t>PlayerSetting</w:t>
+        <w:t>Build Settings</w:t>
+      </w:r>
+    </w:p>
+    <w:p>
+      <w:pPr>
+        <w:keepNext w:val="0"/>
+        <w:keepLines w:val="0"/>
+        <w:pageBreakBefore w:val="0"/>
+        <w:widowControl w:val="0"/>
+        <w:kinsoku/>
+        <w:wordWrap/>
+        <w:overflowPunct/>
+        <w:topLinePunct w:val="0"/>
+        <w:autoSpaceDE/>
+        <w:autoSpaceDN/>
+        <w:bidi w:val="0"/>
+        <w:adjustRightInd/>
+        <w:snapToGrid/>
+        <w:spacing w:line="240" w:lineRule="auto"/>
+        <w:ind w:left="0" w:leftChars="0" w:right="0" w:rightChars="0" w:firstLine="420" w:firstLineChars="200"/>
+        <w:jc w:val="both"/>
+        <w:textAlignment w:val="auto"/>
+        <w:outlineLvl w:val="9"/>
+        <w:rPr>
+          <w:rFonts w:hint="eastAsia" w:ascii="微软雅黑" w:hAnsi="微软雅黑" w:eastAsia="微软雅黑" w:cs="微软雅黑"/>
+          <w:lang w:val="en-US" w:eastAsia="zh-CN"/>
+        </w:rPr>
+      </w:pPr>
+      <w:r>
+        <w:rPr>
+          <w:rFonts w:hint="eastAsia" w:ascii="微软雅黑" w:hAnsi="微软雅黑" w:eastAsia="微软雅黑" w:cs="微软雅黑"/>
+          <w:lang w:val="en-US" w:eastAsia="zh-CN"/>
+        </w:rPr>
+        <w:t>如果想在安卓机测试性能，打开Development Build和Autoconnect Profiler，使电脑和手机处于同一网络，当运行手机应用时，就会自动在Unity Profiler显示性能信息。</w:t>
+      </w:r>
+      <w:bookmarkStart w:id="0" w:name="_GoBack"/>
+      <w:bookmarkEnd w:id="0"/>
+      <w:r>
+        <w:rPr>
+          <w:rFonts w:hint="eastAsia" w:ascii="微软雅黑" w:hAnsi="微软雅黑" w:eastAsia="微软雅黑" w:cs="微软雅黑"/>
+          <w:lang w:val="en-US" w:eastAsia="zh-CN"/>
+        </w:rPr>
+        <w:br w:type="page"/>
+      </w:r>
+    </w:p>
+    <w:p>
+      <w:pPr>
+        <w:pStyle w:val="2"/>
+        <w:jc w:val="center"/>
+        <w:rPr>
+          <w:rFonts w:hint="eastAsia"/>
+          <w:lang w:val="en-US" w:eastAsia="zh-CN"/>
+        </w:rPr>
+      </w:pPr>
+      <w:r>
+        <w:rPr>
+          <w:rFonts w:hint="eastAsia"/>
+          <w:lang w:val="en-US" w:eastAsia="zh-CN"/>
+        </w:rPr>
+        <w:t>Player Settings</w:t>
       </w:r>
     </w:p>
     <w:p>
@@ -58,6 +117,24 @@
     </w:p>
     <w:p>
       <w:pPr>
+        <w:keepNext w:val="0"/>
+        <w:keepLines w:val="0"/>
+        <w:pageBreakBefore w:val="0"/>
+        <w:widowControl w:val="0"/>
+        <w:kinsoku/>
+        <w:wordWrap/>
+        <w:overflowPunct/>
+        <w:topLinePunct w:val="0"/>
+        <w:autoSpaceDE/>
+        <w:autoSpaceDN/>
+        <w:bidi w:val="0"/>
+        <w:adjustRightInd/>
+        <w:snapToGrid/>
+        <w:spacing w:line="240" w:lineRule="auto"/>
+        <w:ind w:left="0" w:leftChars="0" w:right="0" w:rightChars="0" w:firstLine="420" w:firstLineChars="200"/>
+        <w:jc w:val="both"/>
+        <w:textAlignment w:val="auto"/>
+        <w:outlineLvl w:val="9"/>
         <w:rPr>
           <w:rFonts w:hint="eastAsia" w:ascii="微软雅黑" w:hAnsi="微软雅黑" w:eastAsia="微软雅黑" w:cs="微软雅黑"/>
           <w:lang w:val="en-US" w:eastAsia="zh-CN"/>
@@ -80,6 +157,24 @@
     </w:p>
     <w:p>
       <w:pPr>
+        <w:keepNext w:val="0"/>
+        <w:keepLines w:val="0"/>
+        <w:pageBreakBefore w:val="0"/>
+        <w:widowControl w:val="0"/>
+        <w:kinsoku/>
+        <w:wordWrap/>
+        <w:overflowPunct/>
+        <w:topLinePunct w:val="0"/>
+        <w:autoSpaceDE/>
+        <w:autoSpaceDN/>
+        <w:bidi w:val="0"/>
+        <w:adjustRightInd/>
+        <w:snapToGrid/>
+        <w:spacing w:line="240" w:lineRule="auto"/>
+        <w:ind w:left="0" w:leftChars="0" w:right="0" w:rightChars="0" w:firstLine="420" w:firstLineChars="200"/>
+        <w:jc w:val="both"/>
+        <w:textAlignment w:val="auto"/>
+        <w:outlineLvl w:val="9"/>
         <w:rPr>
           <w:rFonts w:hint="eastAsia" w:ascii="微软雅黑" w:hAnsi="微软雅黑" w:eastAsia="微软雅黑" w:cs="微软雅黑"/>
           <w:lang w:val="en-US" w:eastAsia="zh-CN"/>
@@ -92,8 +187,6 @@
         </w:rPr>
         <w:t>Blit Type(填充类型)：选择Always是注重兼容性，选择Never是让运行速度更快。</w:t>
       </w:r>
-      <w:bookmarkStart w:id="0" w:name="_GoBack"/>
-      <w:bookmarkEnd w:id="0"/>
     </w:p>
     <w:sectPr>
       <w:pgSz w:w="11906" w:h="16838"/>
@@ -205,7 +298,7 @@
     <w:lsdException w:qFormat="1" w:unhideWhenUsed="0" w:uiPriority="0" w:semiHidden="0" w:name="Title"/>
     <w:lsdException w:unhideWhenUsed="0" w:uiPriority="0" w:semiHidden="0" w:name="Closing"/>
     <w:lsdException w:unhideWhenUsed="0" w:uiPriority="0" w:semiHidden="0" w:name="Signature"/>
-    <w:lsdException w:unhideWhenUsed="0" w:uiPriority="0" w:name="Default Paragraph Font"/>
+    <w:lsdException w:qFormat="1" w:unhideWhenUsed="0" w:uiPriority="0" w:name="Default Paragraph Font"/>
     <w:lsdException w:unhideWhenUsed="0" w:uiPriority="0" w:semiHidden="0" w:name="Body Text"/>
     <w:lsdException w:unhideWhenUsed="0" w:uiPriority="0" w:semiHidden="0" w:name="Body Text Indent"/>
     <w:lsdException w:unhideWhenUsed="0" w:uiPriority="0" w:semiHidden="0" w:name="List Continue"/>
@@ -445,6 +538,7 @@
   <w:style w:type="character" w:default="1" w:styleId="4">
     <w:name w:val="Default Paragraph Font"/>
     <w:semiHidden/>
+    <w:qFormat/>
     <w:uiPriority w:val="0"/>
   </w:style>
   <w:style w:type="table" w:default="1" w:styleId="5">

</xml_diff>